<commit_message>
Updated the contact letter. Feel free to ditch any changes made
</commit_message>
<xml_diff>
--- a/Contact letter.docx
+++ b/Contact letter.docx
@@ -1,6 +1,6 @@
 
 <file path=word/document.xml><?xml version="1.0" encoding="utf-8"?>
-<w:document xmlns:wpc="http://schemas.microsoft.com/office/word/2010/wordprocessingCanvas" xmlns:cx="http://schemas.microsoft.com/office/drawing/2014/chartex" xmlns:cx1="http://schemas.microsoft.com/office/drawing/2015/9/8/chartex" xmlns:cx2="http://schemas.microsoft.com/office/drawing/2015/10/21/chartex" xmlns:cx3="http://schemas.microsoft.com/office/drawing/2016/5/9/chartex" xmlns:cx4="http://schemas.microsoft.com/office/drawing/2016/5/10/chartex" xmlns:cx5="http://schemas.microsoft.com/office/drawing/2016/5/11/chartex" xmlns:cx6="http://schemas.microsoft.com/office/drawing/2016/5/12/chartex" xmlns:cx7="http://schemas.microsoft.com/office/drawing/2016/5/13/chartex" xmlns:cx8="http://schemas.microsoft.com/office/drawing/2016/5/14/chartex" xmlns:mc="http://schemas.openxmlformats.org/markup-compatibility/2006" xmlns:aink="http://schemas.microsoft.com/office/drawing/2016/ink" xmlns:am3d="http://schemas.microsoft.com/office/drawing/2017/model3d" xmlns:o="urn:schemas-microsoft-com:office:office" xmlns:r="http://schemas.openxmlformats.org/officeDocument/2006/relationships" xmlns:m="http://schemas.openxmlformats.org/officeDocument/2006/math" xmlns:v="urn:schemas-microsoft-com:vml" xmlns:wp14="http://schemas.microsoft.com/office/word/2010/wordprocessingDrawing" xmlns:wp="http://schemas.openxmlformats.org/drawingml/2006/wordprocessingDrawing" xmlns:w10="urn:schemas-microsoft-com:office:word" xmlns:w="http://schemas.openxmlformats.org/wordprocessingml/2006/main" xmlns:w14="http://schemas.microsoft.com/office/word/2010/wordml" xmlns:w15="http://schemas.microsoft.com/office/word/2012/wordml" xmlns:w16cid="http://schemas.microsoft.com/office/word/2016/wordml/cid" xmlns:w16se="http://schemas.microsoft.com/office/word/2015/wordml/symex" xmlns:wpg="http://schemas.microsoft.com/office/word/2010/wordprocessingGroup" xmlns:wpi="http://schemas.microsoft.com/office/word/2010/wordprocessingInk" xmlns:wne="http://schemas.microsoft.com/office/word/2006/wordml" xmlns:wps="http://schemas.microsoft.com/office/word/2010/wordprocessingShape" mc:Ignorable="w14 w15 w16se w16cid wp14">
+<w:document xmlns:wpc="http://schemas.microsoft.com/office/word/2010/wordprocessingCanvas" xmlns:cx="http://schemas.microsoft.com/office/drawing/2014/chartex" xmlns:cx1="http://schemas.microsoft.com/office/drawing/2015/9/8/chartex" xmlns:cx2="http://schemas.microsoft.com/office/drawing/2015/10/21/chartex" xmlns:cx3="http://schemas.microsoft.com/office/drawing/2016/5/9/chartex" xmlns:cx4="http://schemas.microsoft.com/office/drawing/2016/5/10/chartex" xmlns:cx5="http://schemas.microsoft.com/office/drawing/2016/5/11/chartex" xmlns:cx6="http://schemas.microsoft.com/office/drawing/2016/5/12/chartex" xmlns:cx7="http://schemas.microsoft.com/office/drawing/2016/5/13/chartex" xmlns:cx8="http://schemas.microsoft.com/office/drawing/2016/5/14/chartex" xmlns:mc="http://schemas.openxmlformats.org/markup-compatibility/2006" xmlns:aink="http://schemas.microsoft.com/office/drawing/2016/ink" xmlns:am3d="http://schemas.microsoft.com/office/drawing/2017/model3d" xmlns:o="urn:schemas-microsoft-com:office:office" xmlns:oel="http://schemas.microsoft.com/office/2019/extlst" xmlns:r="http://schemas.openxmlformats.org/officeDocument/2006/relationships" xmlns:m="http://schemas.openxmlformats.org/officeDocument/2006/math" xmlns:v="urn:schemas-microsoft-com:vml" xmlns:wp14="http://schemas.microsoft.com/office/word/2010/wordprocessingDrawing" xmlns:wp="http://schemas.openxmlformats.org/drawingml/2006/wordprocessingDrawing" xmlns:w10="urn:schemas-microsoft-com:office:word" xmlns:w="http://schemas.openxmlformats.org/wordprocessingml/2006/main" xmlns:w14="http://schemas.microsoft.com/office/word/2010/wordml" xmlns:w15="http://schemas.microsoft.com/office/word/2012/wordml" xmlns:w16cex="http://schemas.microsoft.com/office/word/2018/wordml/cex" xmlns:w16cid="http://schemas.microsoft.com/office/word/2016/wordml/cid" xmlns:w16="http://schemas.microsoft.com/office/word/2018/wordml" xmlns:w16sdtdh="http://schemas.microsoft.com/office/word/2020/wordml/sdtdatahash" xmlns:w16se="http://schemas.microsoft.com/office/word/2015/wordml/symex" xmlns:wpg="http://schemas.microsoft.com/office/word/2010/wordprocessingGroup" xmlns:wpi="http://schemas.microsoft.com/office/word/2010/wordprocessingInk" xmlns:wne="http://schemas.microsoft.com/office/word/2006/wordml" xmlns:wps="http://schemas.microsoft.com/office/word/2010/wordprocessingShape" mc:Ignorable="w14 w15 w16se w16cid w16 w16cex w16sdtdh wp14">
   <w:body>
     <w:p>
       <w:r>
@@ -30,121 +30,377 @@
       <w:r>
         <w:t xml:space="preserve"> </w:t>
       </w:r>
-      <w:r>
-        <w:t>Global Spectra-Trait Initiative (GSTI)</w:t>
-      </w:r>
-      <w:r>
-        <w:t>.</w:t>
-      </w:r>
-      <w:r>
-        <w:t xml:space="preserve"> The aim of this project is to </w:t>
-      </w:r>
-      <w:r>
-        <w:t>gather</w:t>
-      </w:r>
-      <w:r>
-        <w:t xml:space="preserve"> spectra trait data related to the photosynthesis capacity of leaves </w:t>
-      </w:r>
-      <w:r>
-        <w:t xml:space="preserve">from multiple species and biomes over the world in order to build generalizable spectra trait </w:t>
-      </w:r>
-      <w:r>
-        <w:t>PLSR models</w:t>
-      </w:r>
-      <w:r>
-        <w:t xml:space="preserve">. </w:t>
-      </w:r>
-      <w:r>
-        <w:t>The traits that we already included in the database are</w:t>
-      </w:r>
-      <w:r>
-        <w:t xml:space="preserve"> the maximum carboxylation rate of rubisco (</w:t>
-      </w:r>
-      <w:proofErr w:type="spellStart"/>
-      <w:r>
-        <w:t>Vcmax</w:t>
-      </w:r>
-      <w:proofErr w:type="spellEnd"/>
-      <w:r>
-        <w:t>), the maximum electron transport rate (</w:t>
-      </w:r>
-      <w:proofErr w:type="spellStart"/>
-      <w:r>
-        <w:t>Jmax</w:t>
-      </w:r>
-      <w:proofErr w:type="spellEnd"/>
-      <w:r>
-        <w:t xml:space="preserve">), the dark respiration, as well as </w:t>
-      </w:r>
-      <w:r>
-        <w:t xml:space="preserve">the </w:t>
-      </w:r>
-      <w:r>
-        <w:t>leaf nitrogen</w:t>
-      </w:r>
-      <w:r>
-        <w:t xml:space="preserve"> content</w:t>
-      </w:r>
-      <w:r>
-        <w:t xml:space="preserve">, leaf mass per area (LMA), and leaf water content (LWC). </w:t>
-      </w:r>
-      <w:r>
-        <w:t xml:space="preserve">We already gathered data from the </w:t>
-      </w:r>
-      <w:r>
-        <w:t>Arctic</w:t>
-      </w:r>
-      <w:r>
-        <w:t xml:space="preserve"> to the tropic with </w:t>
-      </w:r>
-      <w:r>
-        <w:t>more than 150</w:t>
-      </w:r>
-      <w:r>
-        <w:t xml:space="preserve"> species and </w:t>
-      </w:r>
-      <w:r>
-        <w:t>more than 1500 leaves</w:t>
-      </w:r>
-      <w:r>
-        <w:t xml:space="preserve">. </w:t>
-      </w:r>
-    </w:p>
-    <w:p>
-      <w:r>
-        <w:t xml:space="preserve">We </w:t>
-      </w:r>
-      <w:r>
-        <w:t xml:space="preserve">saw that you measured spectra trait data and wondered if you would like your share your dataset and be part of this initiative. We plan to publish an article associated with this community database and include all the participants. </w:t>
-      </w:r>
-    </w:p>
-    <w:p>
-      <w:r>
-        <w:t xml:space="preserve">Please find more detailed information on the GSTI project here: </w:t>
-      </w:r>
       <w:hyperlink r:id="rId4" w:history="1">
         <w:r>
           <w:rPr>
-            <w:rStyle w:val="Lienhypertexte"/>
+            <w:rStyle w:val="Hyperlink"/>
+          </w:rPr>
+          <w:t>Global Spectra-Trait Initiative (GSTI)</w:t>
+        </w:r>
+      </w:hyperlink>
+      <w:r>
+        <w:t>.</w:t>
+      </w:r>
+      <w:r>
+        <w:t xml:space="preserve"> The aim of this project is to </w:t>
+      </w:r>
+      <w:r>
+        <w:t>gather</w:t>
+      </w:r>
+      <w:r>
+        <w:t xml:space="preserve"> paired</w:t>
+      </w:r>
+      <w:r>
+        <w:t xml:space="preserve"> spectra </w:t>
+      </w:r>
+      <w:r>
+        <w:t xml:space="preserve">and </w:t>
+      </w:r>
+      <w:r>
+        <w:t xml:space="preserve">trait data related to the </w:t>
+      </w:r>
+      <w:r>
+        <w:t>photosynthetic</w:t>
+      </w:r>
+      <w:r>
+        <w:t xml:space="preserve"> capacity of leaves </w:t>
+      </w:r>
+      <w:r>
+        <w:t xml:space="preserve">from multiple species and biomes </w:t>
+      </w:r>
+      <w:r>
+        <w:t>to</w:t>
+      </w:r>
+      <w:r>
+        <w:t xml:space="preserve"> build generalizable spectra trait PLSR models</w:t>
+      </w:r>
+      <w:r>
+        <w:t xml:space="preserve">. </w:t>
+      </w:r>
+      <w:r>
+        <w:t xml:space="preserve">The traits that </w:t>
+      </w:r>
+      <w:r>
+        <w:t>are currently</w:t>
+      </w:r>
+      <w:r>
+        <w:t xml:space="preserve"> included in the database are</w:t>
+      </w:r>
+      <w:r>
+        <w:t xml:space="preserve"> the maximum carboxylation rate of rubisco (</w:t>
+      </w:r>
+      <w:proofErr w:type="spellStart"/>
+      <w:r>
+        <w:rPr>
+          <w:i/>
+          <w:iCs/>
+        </w:rPr>
+        <w:t>V</w:t>
+      </w:r>
+      <w:r>
+        <w:rPr>
+          <w:i/>
+          <w:iCs/>
+          <w:vertAlign w:val="subscript"/>
+        </w:rPr>
+        <w:t>c</w:t>
+      </w:r>
+      <w:r>
+        <w:rPr>
+          <w:vertAlign w:val="subscript"/>
+        </w:rPr>
+        <w:t>max</w:t>
+      </w:r>
+      <w:proofErr w:type="spellEnd"/>
+      <w:r>
+        <w:t>), the maximum electron transport rate (</w:t>
+      </w:r>
+      <w:proofErr w:type="spellStart"/>
+      <w:r>
+        <w:rPr>
+          <w:i/>
+          <w:iCs/>
+        </w:rPr>
+        <w:t>J</w:t>
+      </w:r>
+      <w:r>
+        <w:rPr>
+          <w:vertAlign w:val="subscript"/>
+        </w:rPr>
+        <w:t>max</w:t>
+      </w:r>
+      <w:proofErr w:type="spellEnd"/>
+      <w:r>
+        <w:t>), the dark respiration</w:t>
+      </w:r>
+      <w:r>
+        <w:t xml:space="preserve"> rate (</w:t>
+      </w:r>
+      <w:proofErr w:type="spellStart"/>
+      <w:r>
+        <w:rPr>
+          <w:i/>
+          <w:iCs/>
+        </w:rPr>
+        <w:t>R</w:t>
+      </w:r>
+      <w:r>
+        <w:rPr>
+          <w:i/>
+          <w:iCs/>
+          <w:vertAlign w:val="subscript"/>
+        </w:rPr>
+        <w:t>d</w:t>
+      </w:r>
+      <w:r>
+        <w:rPr>
+          <w:vertAlign w:val="subscript"/>
+        </w:rPr>
+        <w:t>ark</w:t>
+      </w:r>
+      <w:proofErr w:type="spellEnd"/>
+      <w:r>
+        <w:t>)</w:t>
+      </w:r>
+      <w:r>
+        <w:t xml:space="preserve">, as well as </w:t>
+      </w:r>
+      <w:r>
+        <w:t xml:space="preserve">the </w:t>
+      </w:r>
+      <w:r>
+        <w:t>leaf nitrogen</w:t>
+      </w:r>
+      <w:r>
+        <w:t xml:space="preserve"> content</w:t>
+      </w:r>
+      <w:r>
+        <w:t xml:space="preserve"> (</w:t>
+      </w:r>
+      <w:proofErr w:type="spellStart"/>
+      <w:r>
+        <w:t>N</w:t>
+      </w:r>
+      <w:r>
+        <w:rPr>
+          <w:vertAlign w:val="subscript"/>
+        </w:rPr>
+        <w:t>area</w:t>
+      </w:r>
+      <w:proofErr w:type="spellEnd"/>
+      <w:r>
+        <w:t>)</w:t>
+      </w:r>
+      <w:r>
+        <w:t xml:space="preserve">, leaf mass per area (LMA), and leaf water content (LWC). </w:t>
+      </w:r>
+      <w:r>
+        <w:t>The repository</w:t>
+      </w:r>
+      <w:r>
+        <w:t xml:space="preserve"> already </w:t>
+      </w:r>
+      <w:r>
+        <w:t>includes a diverse range of</w:t>
+      </w:r>
+      <w:r>
+        <w:t xml:space="preserve"> data</w:t>
+      </w:r>
+      <w:r>
+        <w:t>,</w:t>
+      </w:r>
+      <w:r>
+        <w:t xml:space="preserve"> from the </w:t>
+      </w:r>
+      <w:r>
+        <w:t>Arctic</w:t>
+      </w:r>
+      <w:r>
+        <w:t xml:space="preserve"> to the tropic</w:t>
+      </w:r>
+      <w:r>
+        <w:t>s,</w:t>
+      </w:r>
+      <w:r>
+        <w:t xml:space="preserve"> </w:t>
+      </w:r>
+      <w:r>
+        <w:t>consisting of</w:t>
+      </w:r>
+      <w:r>
+        <w:t xml:space="preserve"> </w:t>
+      </w:r>
+      <w:r>
+        <w:t>more than 150</w:t>
+      </w:r>
+      <w:r>
+        <w:t xml:space="preserve"> species and </w:t>
+      </w:r>
+      <w:r>
+        <w:t>more than 1500 leaves</w:t>
+      </w:r>
+      <w:r>
+        <w:t xml:space="preserve">. </w:t>
+      </w:r>
+    </w:p>
+    <w:p>
+      <w:r>
+        <w:t>As you have a history of publishing high quality</w:t>
+      </w:r>
+      <w:r>
+        <w:t xml:space="preserve"> </w:t>
+      </w:r>
+      <w:r>
+        <w:t xml:space="preserve">paired </w:t>
+      </w:r>
+      <w:r>
+        <w:t xml:space="preserve">spectra </w:t>
+      </w:r>
+      <w:r>
+        <w:t xml:space="preserve">and </w:t>
+      </w:r>
+      <w:r>
+        <w:t>trait data</w:t>
+      </w:r>
+      <w:r>
+        <w:t>, we would like to invite you</w:t>
+      </w:r>
+      <w:r>
+        <w:t xml:space="preserve"> </w:t>
+      </w:r>
+      <w:r>
+        <w:t>to contribute</w:t>
+      </w:r>
+      <w:r>
+        <w:t xml:space="preserve"> dataset</w:t>
+      </w:r>
+      <w:r>
+        <w:t>s</w:t>
+      </w:r>
+      <w:r>
+        <w:t xml:space="preserve"> and be part of this initiative. </w:t>
+      </w:r>
+      <w:r>
+        <w:t>By contributing your data, you will help to grow this valuable community tool, and ensure participation in any forthcoming publications resulting from this initiative. In fact, w</w:t>
+      </w:r>
+      <w:r>
+        <w:t>e plan to publish a</w:t>
+      </w:r>
+      <w:r>
+        <w:t xml:space="preserve"> preliminary</w:t>
+      </w:r>
+      <w:r>
+        <w:t xml:space="preserve"> article associated with this community database </w:t>
+      </w:r>
+      <w:r>
+        <w:t>in mid 2023</w:t>
+      </w:r>
+      <w:r>
+        <w:t xml:space="preserve">. </w:t>
+      </w:r>
+    </w:p>
+    <w:p>
+      <w:r>
+        <w:t>R</w:t>
+      </w:r>
+      <w:r>
+        <w:t xml:space="preserve">equirements for </w:t>
+      </w:r>
+      <w:r>
+        <w:t xml:space="preserve">contributed </w:t>
+      </w:r>
+      <w:r>
+        <w:t>datasets are minimal</w:t>
+      </w:r>
+      <w:r>
+        <w:t>;</w:t>
+      </w:r>
+      <w:r>
+        <w:t xml:space="preserve"> we ask for the raw A-Ci data, full range reflectance data, and basic information on </w:t>
+      </w:r>
+      <w:r>
+        <w:t xml:space="preserve">your </w:t>
+      </w:r>
+      <w:r>
+        <w:t>experimental</w:t>
+      </w:r>
+      <w:r>
+        <w:t xml:space="preserve"> </w:t>
+      </w:r>
+      <w:r>
+        <w:t>protocol.</w:t>
+      </w:r>
+      <w:r>
+        <w:t xml:space="preserve"> After data are submitted,</w:t>
+      </w:r>
+      <w:r>
+        <w:t xml:space="preserve"> </w:t>
+      </w:r>
+      <w:r>
+        <w:t xml:space="preserve">we will </w:t>
+      </w:r>
+      <w:r>
+        <w:t xml:space="preserve">process the data using </w:t>
+      </w:r>
+      <w:r>
+        <w:t>a standard processing</w:t>
+      </w:r>
+      <w:r>
+        <w:t xml:space="preserve"> </w:t>
+      </w:r>
+      <w:r>
+        <w:t xml:space="preserve">pipeline. Alliteratively, we welcome </w:t>
+      </w:r>
+      <w:r>
+        <w:t>participant</w:t>
+      </w:r>
+      <w:r>
+        <w:t>s</w:t>
+      </w:r>
+      <w:r>
+        <w:t xml:space="preserve"> </w:t>
+      </w:r>
+      <w:r>
+        <w:t xml:space="preserve">to process their own data using our standardized data processing scripts. This allows us to homogenize and standardize data measured in different places by different teams. </w:t>
+      </w:r>
+    </w:p>
+    <w:p>
+      <w:r>
+        <w:t xml:space="preserve">Detailed information on the GSTI project can be found here: </w:t>
+      </w:r>
+      <w:hyperlink r:id="rId5" w:history="1">
+        <w:r>
+          <w:rPr>
+            <w:rStyle w:val="Hyperlink"/>
           </w:rPr>
           <w:t>https://github.com/TESTgroup-BNL/gsti</w:t>
         </w:r>
       </w:hyperlink>
       <w:r>
-        <w:t xml:space="preserve">. </w:t>
-      </w:r>
-      <w:r>
-        <w:t>We developed a standardized data process chain to homogenize data measured in different places by different teams. Our requirements for the datasets are minimal, we ask for the raw A-Ci data, full range reflectance data, and basic information on the protocol. We can then process the data using the process described on GitHub or let the participant do it if he wants to.</w:t>
+        <w:t>.</w:t>
       </w:r>
     </w:p>
     <w:p>
-      <w:bookmarkStart w:id="0" w:name="_GoBack"/>
-      <w:bookmarkEnd w:id="0"/>
       <w:r>
         <w:t>Please, d</w:t>
       </w:r>
       <w:r>
-        <w:t>on’t hesitate if you have questions.</w:t>
+        <w:t>on’t hesitate</w:t>
+      </w:r>
+      <w:r>
+        <w:t xml:space="preserve"> to contact us</w:t>
+      </w:r>
+      <w:r>
+        <w:t xml:space="preserve"> if you have questions</w:t>
+      </w:r>
+      <w:r>
+        <w:t>, and feel free to share this invitation with other researchers</w:t>
+      </w:r>
+      <w:r>
+        <w:t>.</w:t>
+      </w:r>
+      <w:r>
+        <w:t xml:space="preserve"> GSTI is a community project, and we need everyone’s help to see it grow</w:t>
       </w:r>
     </w:p>
     <w:p>
@@ -176,7 +432,7 @@
 </file>
 
 <file path=word/styles.xml><?xml version="1.0" encoding="utf-8"?>
-<w:styles xmlns:mc="http://schemas.openxmlformats.org/markup-compatibility/2006" xmlns:r="http://schemas.openxmlformats.org/officeDocument/2006/relationships" xmlns:w="http://schemas.openxmlformats.org/wordprocessingml/2006/main" xmlns:w14="http://schemas.microsoft.com/office/word/2010/wordml" xmlns:w15="http://schemas.microsoft.com/office/word/2012/wordml" xmlns:w16cid="http://schemas.microsoft.com/office/word/2016/wordml/cid" xmlns:w16se="http://schemas.microsoft.com/office/word/2015/wordml/symex" mc:Ignorable="w14 w15 w16se w16cid">
+<w:styles xmlns:mc="http://schemas.openxmlformats.org/markup-compatibility/2006" xmlns:r="http://schemas.openxmlformats.org/officeDocument/2006/relationships" xmlns:w="http://schemas.openxmlformats.org/wordprocessingml/2006/main" xmlns:w14="http://schemas.microsoft.com/office/word/2010/wordml" xmlns:w15="http://schemas.microsoft.com/office/word/2012/wordml" xmlns:w16cex="http://schemas.microsoft.com/office/word/2018/wordml/cex" xmlns:w16cid="http://schemas.microsoft.com/office/word/2016/wordml/cid" xmlns:w16="http://schemas.microsoft.com/office/word/2018/wordml" xmlns:w16sdtdh="http://schemas.microsoft.com/office/word/2020/wordml/sdtdatahash" xmlns:w16se="http://schemas.microsoft.com/office/word/2015/wordml/symex" mc:Ignorable="w14 w15 w16se w16cid w16 w16cex w16sdtdh">
   <w:docDefaults>
     <w:rPrDefault>
       <w:rPr>
@@ -192,7 +448,7 @@
       </w:pPr>
     </w:pPrDefault>
   </w:docDefaults>
-  <w:latentStyles w:defLockedState="0" w:defUIPriority="99" w:defSemiHidden="0" w:defUnhideWhenUsed="0" w:defQFormat="0" w:count="375">
+  <w:latentStyles w:defLockedState="0" w:defUIPriority="99" w:defSemiHidden="0" w:defUnhideWhenUsed="0" w:defQFormat="0" w:count="376">
     <w:lsdException w:name="Normal" w:uiPriority="0" w:qFormat="1"/>
     <w:lsdException w:name="heading 1" w:uiPriority="9" w:qFormat="1"/>
     <w:lsdException w:name="heading 2" w:semiHidden="1" w:uiPriority="9" w:unhideWhenUsed="1" w:qFormat="1"/>
@@ -568,19 +824,20 @@
     <w:lsdException w:name="Smart Hyperlink" w:semiHidden="1" w:unhideWhenUsed="1"/>
     <w:lsdException w:name="Hashtag" w:semiHidden="1" w:unhideWhenUsed="1"/>
     <w:lsdException w:name="Unresolved Mention" w:semiHidden="1" w:unhideWhenUsed="1"/>
+    <w:lsdException w:name="Smart Link" w:semiHidden="1" w:unhideWhenUsed="1"/>
   </w:latentStyles>
   <w:style w:type="paragraph" w:default="1" w:styleId="Normal">
     <w:name w:val="Normal"/>
     <w:qFormat/>
     <w:rsid w:val="00936DE3"/>
   </w:style>
-  <w:style w:type="character" w:default="1" w:styleId="Policepardfaut">
+  <w:style w:type="character" w:default="1" w:styleId="DefaultParagraphFont">
     <w:name w:val="Default Paragraph Font"/>
     <w:uiPriority w:val="1"/>
     <w:semiHidden/>
     <w:unhideWhenUsed/>
   </w:style>
-  <w:style w:type="table" w:default="1" w:styleId="TableauNormal">
+  <w:style w:type="table" w:default="1" w:styleId="TableNormal">
     <w:name w:val="Normal Table"/>
     <w:uiPriority w:val="99"/>
     <w:semiHidden/>
@@ -595,15 +852,15 @@
       </w:tblCellMar>
     </w:tblPr>
   </w:style>
-  <w:style w:type="numbering" w:default="1" w:styleId="Aucuneliste">
+  <w:style w:type="numbering" w:default="1" w:styleId="NoList">
     <w:name w:val="No List"/>
     <w:uiPriority w:val="99"/>
     <w:semiHidden/>
     <w:unhideWhenUsed/>
   </w:style>
-  <w:style w:type="character" w:styleId="Lienhypertexte">
+  <w:style w:type="character" w:styleId="Hyperlink">
     <w:name w:val="Hyperlink"/>
-    <w:basedOn w:val="Policepardfaut"/>
+    <w:basedOn w:val="DefaultParagraphFont"/>
     <w:uiPriority w:val="99"/>
     <w:unhideWhenUsed/>
     <w:rsid w:val="00D8153F"/>
@@ -612,9 +869,9 @@
       <w:u w:val="single"/>
     </w:rPr>
   </w:style>
-  <w:style w:type="character" w:styleId="Mentionnonrsolue">
+  <w:style w:type="character" w:styleId="UnresolvedMention">
     <w:name w:val="Unresolved Mention"/>
-    <w:basedOn w:val="Policepardfaut"/>
+    <w:basedOn w:val="DefaultParagraphFont"/>
     <w:uiPriority w:val="99"/>
     <w:semiHidden/>
     <w:unhideWhenUsed/>

</xml_diff>